<commit_message>
Updated docs with new info and images
Show how to add page selector with related items field in module
builder. Updated associated images.
</commit_message>
<xml_diff>
--- a/Parallax Slider MVC Widget .docx
+++ b/Parallax Slider MVC Widget .docx
@@ -588,25 +588,13 @@
     </w:p>
     <w:p>
       <w:r>
-        <w:t xml:space="preserve">Now we’ll need to </w:t>
-      </w:r>
-      <w:r>
-        <w:t>add the C</w:t>
+        <w:t>Now we’ll need to add the C</w:t>
       </w:r>
       <w:r>
         <w:t>SS</w:t>
       </w:r>
       <w:r>
-        <w:t xml:space="preserve"> and JQuery files</w:t>
-      </w:r>
-      <w:r>
-        <w:t xml:space="preserve"> </w:t>
-      </w:r>
-      <w:r>
-        <w:t>t</w:t>
-      </w:r>
-      <w:r>
-        <w:t xml:space="preserve">hat came with the </w:t>
+        <w:t xml:space="preserve"> and JQuery files that came with the </w:t>
       </w:r>
       <w:r>
         <w:t>zip</w:t>
@@ -781,16 +769,7 @@
         <w:t xml:space="preserve">. </w:t>
       </w:r>
       <w:r>
-        <w:t>If you do change the folder paths, then r</w:t>
-      </w:r>
-      <w:r>
-        <w:t xml:space="preserve">emember to </w:t>
-      </w:r>
-      <w:r>
-        <w:t xml:space="preserve">also </w:t>
-      </w:r>
-      <w:r>
-        <w:t xml:space="preserve">update </w:t>
+        <w:t xml:space="preserve">If you do change the folder paths, then remember to also update </w:t>
       </w:r>
       <w:r>
         <w:t xml:space="preserve">the </w:t>
@@ -810,10 +789,7 @@
         <w:t xml:space="preserve"> files </w:t>
       </w:r>
       <w:r>
-        <w:t>accordingly.</w:t>
-      </w:r>
-      <w:r>
-        <w:t xml:space="preserve"> </w:t>
+        <w:t xml:space="preserve">accordingly. </w:t>
       </w:r>
     </w:p>
     <w:p>
@@ -1195,13 +1171,116 @@
           <w:numId w:val="6"/>
         </w:numPr>
       </w:pPr>
-      <w:proofErr w:type="spellStart"/>
-      <w:r>
-        <w:t>Url</w:t>
-      </w:r>
-      <w:proofErr w:type="spellEnd"/>
-      <w:r>
-        <w:t xml:space="preserve"> – short text</w:t>
+      <w:r>
+        <w:t>Page Selector</w:t>
+      </w:r>
+      <w:r>
+        <w:t xml:space="preserve"> – </w:t>
+      </w:r>
+      <w:r>
+        <w:t>Related Data</w:t>
+      </w:r>
+    </w:p>
+    <w:p>
+      <w:pPr>
+        <w:pStyle w:val="ListParagraph"/>
+        <w:numPr>
+          <w:ilvl w:val="2"/>
+          <w:numId w:val="6"/>
+        </w:numPr>
+      </w:pPr>
+      <w:r>
+        <w:t>Data type: Page</w:t>
+      </w:r>
+    </w:p>
+    <w:p>
+      <w:pPr>
+        <w:pStyle w:val="ListParagraph"/>
+        <w:numPr>
+          <w:ilvl w:val="2"/>
+          <w:numId w:val="6"/>
+        </w:numPr>
+      </w:pPr>
+      <w:r>
+        <w:rPr>
+          <w:b/>
+        </w:rPr>
+        <w:t>Uncheck</w:t>
+      </w:r>
+      <w:r>
+        <w:t xml:space="preserve"> “Multiple items from this data…” in subsequent dialog</w:t>
+      </w:r>
+    </w:p>
+    <w:p>
+      <w:pPr>
+        <w:pStyle w:val="ListParagraph"/>
+        <w:numPr>
+          <w:ilvl w:val="2"/>
+          <w:numId w:val="6"/>
+        </w:numPr>
+      </w:pPr>
+      <w:r>
+        <w:rPr>
+          <w:rStyle w:val="SubtleEmphasis"/>
+        </w:rPr>
+        <w:lastRenderedPageBreak/>
+        <w:t>“Display selected items…”: Simple link</w:t>
+      </w:r>
+      <w:r>
+        <w:br/>
+      </w:r>
+      <w:r>
+        <w:br/>
+      </w:r>
+      <w:r>
+        <w:rPr>
+          <w:noProof/>
+        </w:rPr>
+        <w:drawing>
+          <wp:inline distT="0" distB="0" distL="0" distR="0" wp14:anchorId="1325940F" wp14:editId="61EFA963">
+            <wp:extent cx="2732847" cy="4354883"/>
+            <wp:effectExtent l="152400" t="152400" r="353695" b="369570"/>
+            <wp:docPr id="2" name="Picture 2"/>
+            <wp:cNvGraphicFramePr>
+              <a:graphicFrameLocks xmlns:a="http://schemas.openxmlformats.org/drawingml/2006/main" noChangeAspect="1"/>
+            </wp:cNvGraphicFramePr>
+            <a:graphic xmlns:a="http://schemas.openxmlformats.org/drawingml/2006/main">
+              <a:graphicData uri="http://schemas.openxmlformats.org/drawingml/2006/picture">
+                <pic:pic xmlns:pic="http://schemas.openxmlformats.org/drawingml/2006/picture">
+                  <pic:nvPicPr>
+                    <pic:cNvPr id="1" name=""/>
+                    <pic:cNvPicPr/>
+                  </pic:nvPicPr>
+                  <pic:blipFill>
+                    <a:blip r:embed="rId22"/>
+                    <a:stretch>
+                      <a:fillRect/>
+                    </a:stretch>
+                  </pic:blipFill>
+                  <pic:spPr>
+                    <a:xfrm>
+                      <a:off x="0" y="0"/>
+                      <a:ext cx="2750652" cy="4383256"/>
+                    </a:xfrm>
+                    <a:prstGeom prst="rect">
+                      <a:avLst/>
+                    </a:prstGeom>
+                    <a:ln>
+                      <a:noFill/>
+                    </a:ln>
+                    <a:effectLst>
+                      <a:outerShdw blurRad="292100" dist="139700" dir="2700000" algn="tl" rotWithShape="0">
+                        <a:srgbClr val="333333">
+                          <a:alpha val="65000"/>
+                        </a:srgbClr>
+                      </a:outerShdw>
+                    </a:effectLst>
+                  </pic:spPr>
+                </pic:pic>
+              </a:graphicData>
+            </a:graphic>
+          </wp:inline>
+        </w:drawing>
       </w:r>
     </w:p>
     <w:p>
@@ -1262,7 +1341,7 @@
                     <pic:cNvPicPr/>
                   </pic:nvPicPr>
                   <pic:blipFill>
-                    <a:blip r:embed="rId22"/>
+                    <a:blip r:embed="rId23"/>
                     <a:stretch>
                       <a:fillRect/>
                     </a:stretch>
@@ -1320,7 +1399,6 @@
         <w:rPr>
           <w:b/>
         </w:rPr>
-        <w:lastRenderedPageBreak/>
         <w:t>IMPORTANT</w:t>
       </w:r>
       <w:r>
@@ -1344,7 +1422,7 @@
       <w:r>
         <w:t xml:space="preserve">If you are using </w:t>
       </w:r>
-      <w:hyperlink r:id="rId23" w:history="1">
+      <w:hyperlink r:id="rId24" w:history="1">
         <w:r>
           <w:rPr>
             <w:rStyle w:val="Hyperlink"/>
@@ -1358,7 +1436,7 @@
       <w:r>
         <w:t xml:space="preserve"> then you will need to include this module with your site by going to the “</w:t>
       </w:r>
-      <w:hyperlink r:id="rId24" w:history="1">
+      <w:hyperlink r:id="rId25" w:history="1">
         <w:r>
           <w:rPr>
             <w:rStyle w:val="Hyperlink"/>
@@ -1391,7 +1469,11 @@
         <w:t xml:space="preserve"> – see image below</w:t>
       </w:r>
       <w:r>
-        <w:t xml:space="preserve">. I’d suggest doing the same or be ready to update the </w:t>
+        <w:t xml:space="preserve">. </w:t>
+      </w:r>
+      <w:r>
+        <w:lastRenderedPageBreak/>
+        <w:t xml:space="preserve">I’d suggest doing the same or be ready to update the </w:t>
       </w:r>
       <w:r>
         <w:t xml:space="preserve">MVC </w:t>
@@ -1437,7 +1519,7 @@
                     <pic:cNvPicPr/>
                   </pic:nvPicPr>
                   <pic:blipFill>
-                    <a:blip r:embed="rId25"/>
+                    <a:blip r:embed="rId26"/>
                     <a:stretch>
                       <a:fillRect/>
                     </a:stretch>
@@ -1516,7 +1598,7 @@
         <w:t xml:space="preserve">: </w:t>
       </w:r>
       <w:r>
-        <w:t>Warm welcome</w:t>
+        <w:t>Revolution</w:t>
       </w:r>
     </w:p>
     <w:p>
@@ -1537,15 +1619,80 @@
         <w:t xml:space="preserve">: </w:t>
       </w:r>
       <w:r>
-        <w:t xml:space="preserve">When she reached the first hills of the Italic Mountains, she had a last view back on the skyline of her hometown </w:t>
-      </w:r>
-      <w:proofErr w:type="spellStart"/>
-      <w:r>
-        <w:t>Bookmarksgrove</w:t>
-      </w:r>
-      <w:proofErr w:type="spellEnd"/>
-      <w:r>
-        <w:t>, the headline of Alphabet Village and the subline of her own road, the Line Lane.</w:t>
+        <w:rPr>
+          <w:rFonts w:ascii="Arial" w:hAnsi="Arial" w:cs="Arial"/>
+          <w:color w:val="000000"/>
+          <w:sz w:val="21"/>
+          <w:szCs w:val="21"/>
+          <w:shd w:val="clear" w:color="auto" w:fill="FFFFFF"/>
+        </w:rPr>
+        <w:t xml:space="preserve">A small river named </w:t>
+      </w:r>
+      <w:proofErr w:type="spellStart"/>
+      <w:r>
+        <w:rPr>
+          <w:rFonts w:ascii="Arial" w:hAnsi="Arial" w:cs="Arial"/>
+          <w:color w:val="000000"/>
+          <w:sz w:val="21"/>
+          <w:szCs w:val="21"/>
+          <w:shd w:val="clear" w:color="auto" w:fill="FFFFFF"/>
+        </w:rPr>
+        <w:t>Duden</w:t>
+      </w:r>
+      <w:proofErr w:type="spellEnd"/>
+      <w:r>
+        <w:rPr>
+          <w:rFonts w:ascii="Arial" w:hAnsi="Arial" w:cs="Arial"/>
+          <w:color w:val="000000"/>
+          <w:sz w:val="21"/>
+          <w:szCs w:val="21"/>
+          <w:shd w:val="clear" w:color="auto" w:fill="FFFFFF"/>
+        </w:rPr>
+        <w:t xml:space="preserve"> flows by their place and supplies it with the necessary </w:t>
+      </w:r>
+      <w:proofErr w:type="spellStart"/>
+      <w:r>
+        <w:rPr>
+          <w:rFonts w:ascii="Arial" w:hAnsi="Arial" w:cs="Arial"/>
+          <w:color w:val="000000"/>
+          <w:sz w:val="21"/>
+          <w:szCs w:val="21"/>
+          <w:shd w:val="clear" w:color="auto" w:fill="FFFFFF"/>
+        </w:rPr>
+        <w:t>regelialia</w:t>
+      </w:r>
+      <w:proofErr w:type="spellEnd"/>
+      <w:r>
+        <w:rPr>
+          <w:rFonts w:ascii="Arial" w:hAnsi="Arial" w:cs="Arial"/>
+          <w:color w:val="000000"/>
+          <w:sz w:val="21"/>
+          <w:szCs w:val="21"/>
+          <w:shd w:val="clear" w:color="auto" w:fill="FFFFFF"/>
+        </w:rPr>
+        <w:t xml:space="preserve">. It is a </w:t>
+      </w:r>
+      <w:proofErr w:type="spellStart"/>
+      <w:r>
+        <w:rPr>
+          <w:rFonts w:ascii="Arial" w:hAnsi="Arial" w:cs="Arial"/>
+          <w:color w:val="000000"/>
+          <w:sz w:val="21"/>
+          <w:szCs w:val="21"/>
+          <w:shd w:val="clear" w:color="auto" w:fill="FFFFFF"/>
+        </w:rPr>
+        <w:t>paradisematic</w:t>
+      </w:r>
+      <w:proofErr w:type="spellEnd"/>
+      <w:r>
+        <w:rPr>
+          <w:rFonts w:ascii="Arial" w:hAnsi="Arial" w:cs="Arial"/>
+          <w:color w:val="000000"/>
+          <w:sz w:val="21"/>
+          <w:szCs w:val="21"/>
+          <w:shd w:val="clear" w:color="auto" w:fill="FFFFFF"/>
+        </w:rPr>
+        <w:t xml:space="preserve"> country, in which roasted parts of sentences fly into your mouth.</w:t>
       </w:r>
     </w:p>
     <w:p>
@@ -1560,33 +1707,17 @@
         <w:rPr>
           <w:b/>
         </w:rPr>
-        <w:t>Url</w:t>
+        <w:t>Page Selector</w:t>
       </w:r>
       <w:r>
         <w:t>:</w:t>
       </w:r>
       <w:r>
-        <w:t xml:space="preserve"> Any </w:t>
-      </w:r>
-      <w:proofErr w:type="spellStart"/>
-      <w:r>
-        <w:t>U</w:t>
-      </w:r>
-      <w:r>
-        <w:t>rl</w:t>
-      </w:r>
-      <w:proofErr w:type="spellEnd"/>
-      <w:r>
-        <w:t xml:space="preserve"> you want to use, ex. </w:t>
-      </w:r>
-      <w:hyperlink r:id="rId26" w:history="1">
-        <w:r>
-          <w:rPr>
-            <w:rStyle w:val="Hyperlink"/>
-          </w:rPr>
-          <w:t>http://www.sitefinity.com</w:t>
-        </w:r>
-      </w:hyperlink>
+        <w:t xml:space="preserve"> </w:t>
+      </w:r>
+      <w:r>
+        <w:t>Select the page you want to link to</w:t>
+      </w:r>
     </w:p>
     <w:p>
       <w:pPr>
@@ -1610,9 +1741,6 @@
       </w:r>
     </w:p>
     <w:p>
-      <w:pPr>
-        <w:pStyle w:val="ListParagraph"/>
-      </w:pPr>
       <w:r>
         <w:rPr>
           <w:noProof/>
@@ -1620,9 +1748,9 @@
         <w:lastRenderedPageBreak/>
         <w:drawing>
           <wp:inline distT="0" distB="0" distL="0" distR="0">
-            <wp:extent cx="4615733" cy="5396857"/>
-            <wp:effectExtent l="152400" t="152400" r="356870" b="356870"/>
-            <wp:docPr id="19" name="Picture 19"/>
+            <wp:extent cx="4035287" cy="5152751"/>
+            <wp:effectExtent l="152400" t="152400" r="365760" b="353060"/>
+            <wp:docPr id="3" name="Picture 3"/>
             <wp:cNvGraphicFramePr>
               <a:graphicFrameLocks xmlns:a="http://schemas.openxmlformats.org/drawingml/2006/main" noChangeAspect="1"/>
             </wp:cNvGraphicFramePr>
@@ -1630,7 +1758,7 @@
               <a:graphicData uri="http://schemas.openxmlformats.org/drawingml/2006/picture">
                 <pic:pic xmlns:pic="http://schemas.openxmlformats.org/drawingml/2006/picture">
                   <pic:nvPicPr>
-                    <pic:cNvPr id="0" name="Picture 2"/>
+                    <pic:cNvPr id="0" name="Picture 1"/>
                     <pic:cNvPicPr>
                       <a:picLocks noChangeAspect="1" noChangeArrowheads="1"/>
                     </pic:cNvPicPr>
@@ -1651,7 +1779,7 @@
                   <pic:spPr bwMode="auto">
                     <a:xfrm>
                       <a:off x="0" y="0"/>
-                      <a:ext cx="4625712" cy="5408525"/>
+                      <a:ext cx="4046067" cy="5166517"/>
                     </a:xfrm>
                     <a:prstGeom prst="rect">
                       <a:avLst/>
@@ -1674,6 +1802,11 @@
         </w:drawing>
       </w:r>
     </w:p>
+    <w:p>
+      <w:pPr>
+        <w:pStyle w:val="ListParagraph"/>
+      </w:pPr>
+    </w:p>
     <w:p/>
     <w:p>
       <w:pPr>
@@ -1801,10 +1934,7 @@
         <w:t>”</w:t>
       </w:r>
       <w:r>
-        <w:t xml:space="preserve">, </w:t>
-      </w:r>
-      <w:r>
-        <w:t>“~/</w:t>
+        <w:t>, “~/</w:t>
       </w:r>
       <w:proofErr w:type="spellStart"/>
       <w:r>
@@ -1812,22 +1942,13 @@
       </w:r>
       <w:proofErr w:type="spellEnd"/>
       <w:r>
-        <w:t>/</w:t>
-      </w:r>
-      <w:r>
-        <w:t>Models</w:t>
-      </w:r>
-      <w:r>
-        <w:t>”</w:t>
+        <w:t>/Models”</w:t>
       </w:r>
       <w:r>
         <w:t xml:space="preserve"> </w:t>
       </w:r>
       <w:r>
-        <w:t xml:space="preserve">and </w:t>
-      </w:r>
-      <w:r>
-        <w:t>“~/</w:t>
+        <w:t>and “~/</w:t>
       </w:r>
       <w:proofErr w:type="spellStart"/>
       <w:r>
@@ -1835,10 +1956,7 @@
       </w:r>
       <w:proofErr w:type="spellEnd"/>
       <w:r>
-        <w:t>/</w:t>
-      </w:r>
-      <w:r>
-        <w:t>Views/</w:t>
+        <w:t>/Views/</w:t>
       </w:r>
       <w:proofErr w:type="spellStart"/>
       <w:r>
@@ -1846,10 +1964,7 @@
       </w:r>
       <w:proofErr w:type="spellEnd"/>
       <w:r>
-        <w:t>”</w:t>
-      </w:r>
-      <w:r>
-        <w:t xml:space="preserve"> </w:t>
+        <w:t xml:space="preserve">” </w:t>
       </w:r>
       <w:r>
         <w:t>folder</w:t>
@@ -5930,8 +6045,23 @@
           <w:szCs w:val="19"/>
           <w:highlight w:val="white"/>
         </w:rPr>
-        <w:t xml:space="preserve">);   </w:t>
-      </w:r>
+        <w:t>);</w:t>
+      </w:r>
+    </w:p>
+    <w:p>
+      <w:pPr>
+        <w:autoSpaceDE w:val="0"/>
+        <w:autoSpaceDN w:val="0"/>
+        <w:adjustRightInd w:val="0"/>
+        <w:spacing w:after="0" w:line="240" w:lineRule="auto"/>
+        <w:rPr>
+          <w:rFonts w:ascii="Consolas" w:hAnsi="Consolas" w:cs="Consolas"/>
+          <w:color w:val="000000"/>
+          <w:sz w:val="19"/>
+          <w:szCs w:val="19"/>
+          <w:highlight w:val="white"/>
+        </w:rPr>
+      </w:pPr>
     </w:p>
     <w:p>
       <w:pPr>
@@ -5961,6 +6091,178 @@
       <w:r>
         <w:rPr>
           <w:rFonts w:ascii="Consolas" w:hAnsi="Consolas" w:cs="Consolas"/>
+          <w:color w:val="2B91AF"/>
+          <w:sz w:val="19"/>
+          <w:szCs w:val="19"/>
+          <w:highlight w:val="white"/>
+        </w:rPr>
+        <w:t>IDataItem</w:t>
+      </w:r>
+      <w:proofErr w:type="spellEnd"/>
+      <w:r>
+        <w:rPr>
+          <w:rFonts w:ascii="Consolas" w:hAnsi="Consolas" w:cs="Consolas"/>
+          <w:color w:val="000000"/>
+          <w:sz w:val="19"/>
+          <w:szCs w:val="19"/>
+          <w:highlight w:val="white"/>
+        </w:rPr>
+        <w:t xml:space="preserve"> </w:t>
+      </w:r>
+      <w:proofErr w:type="spellStart"/>
+      <w:r>
+        <w:rPr>
+          <w:rFonts w:ascii="Consolas" w:hAnsi="Consolas" w:cs="Consolas"/>
+          <w:color w:val="000000"/>
+          <w:sz w:val="19"/>
+          <w:szCs w:val="19"/>
+          <w:highlight w:val="white"/>
+        </w:rPr>
+        <w:t>pageSelectorItem</w:t>
+      </w:r>
+      <w:proofErr w:type="spellEnd"/>
+      <w:r>
+        <w:rPr>
+          <w:rFonts w:ascii="Consolas" w:hAnsi="Consolas" w:cs="Consolas"/>
+          <w:color w:val="000000"/>
+          <w:sz w:val="19"/>
+          <w:szCs w:val="19"/>
+          <w:highlight w:val="white"/>
+        </w:rPr>
+        <w:t xml:space="preserve"> = </w:t>
+      </w:r>
+      <w:proofErr w:type="spellStart"/>
+      <w:proofErr w:type="gramStart"/>
+      <w:r>
+        <w:rPr>
+          <w:rFonts w:ascii="Consolas" w:hAnsi="Consolas" w:cs="Consolas"/>
+          <w:color w:val="000000"/>
+          <w:sz w:val="19"/>
+          <w:szCs w:val="19"/>
+          <w:highlight w:val="white"/>
+        </w:rPr>
+        <w:t>item.GetRelatedItems</w:t>
+      </w:r>
+      <w:proofErr w:type="spellEnd"/>
+      <w:r>
+        <w:rPr>
+          <w:rFonts w:ascii="Consolas" w:hAnsi="Consolas" w:cs="Consolas"/>
+          <w:color w:val="000000"/>
+          <w:sz w:val="19"/>
+          <w:szCs w:val="19"/>
+          <w:highlight w:val="white"/>
+        </w:rPr>
+        <w:t>(</w:t>
+      </w:r>
+      <w:proofErr w:type="gramEnd"/>
+      <w:r>
+        <w:rPr>
+          <w:rFonts w:ascii="Consolas" w:hAnsi="Consolas" w:cs="Consolas"/>
+          <w:color w:val="A31515"/>
+          <w:sz w:val="19"/>
+          <w:szCs w:val="19"/>
+          <w:highlight w:val="white"/>
+        </w:rPr>
+        <w:t>"</w:t>
+      </w:r>
+      <w:proofErr w:type="spellStart"/>
+      <w:r>
+        <w:rPr>
+          <w:rFonts w:ascii="Consolas" w:hAnsi="Consolas" w:cs="Consolas"/>
+          <w:color w:val="A31515"/>
+          <w:sz w:val="19"/>
+          <w:szCs w:val="19"/>
+          <w:highlight w:val="white"/>
+        </w:rPr>
+        <w:t>PageSelector</w:t>
+      </w:r>
+      <w:proofErr w:type="spellEnd"/>
+      <w:r>
+        <w:rPr>
+          <w:rFonts w:ascii="Consolas" w:hAnsi="Consolas" w:cs="Consolas"/>
+          <w:color w:val="A31515"/>
+          <w:sz w:val="19"/>
+          <w:szCs w:val="19"/>
+          <w:highlight w:val="white"/>
+        </w:rPr>
+        <w:t>"</w:t>
+      </w:r>
+      <w:r>
+        <w:rPr>
+          <w:rFonts w:ascii="Consolas" w:hAnsi="Consolas" w:cs="Consolas"/>
+          <w:color w:val="000000"/>
+          <w:sz w:val="19"/>
+          <w:szCs w:val="19"/>
+          <w:highlight w:val="white"/>
+        </w:rPr>
+        <w:t>).</w:t>
+      </w:r>
+      <w:proofErr w:type="spellStart"/>
+      <w:r>
+        <w:rPr>
+          <w:rFonts w:ascii="Consolas" w:hAnsi="Consolas" w:cs="Consolas"/>
+          <w:color w:val="000000"/>
+          <w:sz w:val="19"/>
+          <w:szCs w:val="19"/>
+          <w:highlight w:val="white"/>
+        </w:rPr>
+        <w:t>FirstOrDefault</w:t>
+      </w:r>
+      <w:proofErr w:type="spellEnd"/>
+      <w:r>
+        <w:rPr>
+          <w:rFonts w:ascii="Consolas" w:hAnsi="Consolas" w:cs="Consolas"/>
+          <w:color w:val="000000"/>
+          <w:sz w:val="19"/>
+          <w:szCs w:val="19"/>
+          <w:highlight w:val="white"/>
+        </w:rPr>
+        <w:t>();</w:t>
+      </w:r>
+    </w:p>
+    <w:p>
+      <w:pPr>
+        <w:autoSpaceDE w:val="0"/>
+        <w:autoSpaceDN w:val="0"/>
+        <w:adjustRightInd w:val="0"/>
+        <w:spacing w:after="0" w:line="240" w:lineRule="auto"/>
+        <w:rPr>
+          <w:rFonts w:ascii="Consolas" w:hAnsi="Consolas" w:cs="Consolas"/>
+          <w:color w:val="000000"/>
+          <w:sz w:val="19"/>
+          <w:szCs w:val="19"/>
+          <w:highlight w:val="white"/>
+        </w:rPr>
+      </w:pPr>
+    </w:p>
+    <w:p>
+      <w:pPr>
+        <w:autoSpaceDE w:val="0"/>
+        <w:autoSpaceDN w:val="0"/>
+        <w:adjustRightInd w:val="0"/>
+        <w:spacing w:after="0" w:line="240" w:lineRule="auto"/>
+        <w:rPr>
+          <w:rFonts w:ascii="Consolas" w:hAnsi="Consolas" w:cs="Consolas"/>
+          <w:color w:val="000000"/>
+          <w:sz w:val="19"/>
+          <w:szCs w:val="19"/>
+          <w:highlight w:val="white"/>
+        </w:rPr>
+      </w:pPr>
+      <w:r>
+        <w:rPr>
+          <w:rFonts w:ascii="Consolas" w:hAnsi="Consolas" w:cs="Consolas"/>
+          <w:color w:val="000000"/>
+          <w:sz w:val="19"/>
+          <w:szCs w:val="19"/>
+          <w:highlight w:val="white"/>
+        </w:rPr>
+        <w:t xml:space="preserve">                </w:t>
+      </w:r>
+      <w:proofErr w:type="spellStart"/>
+      <w:r>
+        <w:rPr>
+          <w:rFonts w:ascii="Consolas" w:hAnsi="Consolas" w:cs="Consolas"/>
           <w:color w:val="000000"/>
           <w:sz w:val="19"/>
           <w:szCs w:val="19"/>
@@ -5980,15 +6282,151 @@
         <w:t xml:space="preserve"> = </w:t>
       </w:r>
       <w:proofErr w:type="spellStart"/>
-      <w:r>
-        <w:rPr>
-          <w:rFonts w:ascii="Consolas" w:hAnsi="Consolas" w:cs="Consolas"/>
-          <w:color w:val="000000"/>
-          <w:sz w:val="19"/>
-          <w:szCs w:val="19"/>
-          <w:highlight w:val="white"/>
-        </w:rPr>
-        <w:t>item.GetValue</w:t>
+      <w:proofErr w:type="gramStart"/>
+      <w:r>
+        <w:rPr>
+          <w:rFonts w:ascii="Consolas" w:hAnsi="Consolas" w:cs="Consolas"/>
+          <w:color w:val="000000"/>
+          <w:sz w:val="19"/>
+          <w:szCs w:val="19"/>
+          <w:highlight w:val="white"/>
+        </w:rPr>
+        <w:t>pageSelectorItem.GetDefaultUrl</w:t>
+      </w:r>
+      <w:proofErr w:type="spellEnd"/>
+      <w:r>
+        <w:rPr>
+          <w:rFonts w:ascii="Consolas" w:hAnsi="Consolas" w:cs="Consolas"/>
+          <w:color w:val="000000"/>
+          <w:sz w:val="19"/>
+          <w:szCs w:val="19"/>
+          <w:highlight w:val="white"/>
+        </w:rPr>
+        <w:t>(</w:t>
+      </w:r>
+      <w:proofErr w:type="gramEnd"/>
+      <w:r>
+        <w:rPr>
+          <w:rFonts w:ascii="Consolas" w:hAnsi="Consolas" w:cs="Consolas"/>
+          <w:color w:val="000000"/>
+          <w:sz w:val="19"/>
+          <w:szCs w:val="19"/>
+          <w:highlight w:val="white"/>
+        </w:rPr>
+        <w:t xml:space="preserve">);  </w:t>
+      </w:r>
+    </w:p>
+    <w:p>
+      <w:pPr>
+        <w:autoSpaceDE w:val="0"/>
+        <w:autoSpaceDN w:val="0"/>
+        <w:adjustRightInd w:val="0"/>
+        <w:spacing w:after="0" w:line="240" w:lineRule="auto"/>
+        <w:rPr>
+          <w:rFonts w:ascii="Consolas" w:hAnsi="Consolas" w:cs="Consolas"/>
+          <w:color w:val="000000"/>
+          <w:sz w:val="19"/>
+          <w:szCs w:val="19"/>
+          <w:highlight w:val="white"/>
+        </w:rPr>
+      </w:pPr>
+      <w:r>
+        <w:rPr>
+          <w:rFonts w:ascii="Consolas" w:hAnsi="Consolas" w:cs="Consolas"/>
+          <w:color w:val="000000"/>
+          <w:sz w:val="19"/>
+          <w:szCs w:val="19"/>
+          <w:highlight w:val="white"/>
+        </w:rPr>
+        <w:t xml:space="preserve">                </w:t>
+      </w:r>
+      <w:r>
+        <w:rPr>
+          <w:rFonts w:ascii="Consolas" w:hAnsi="Consolas" w:cs="Consolas"/>
+          <w:color w:val="008000"/>
+          <w:sz w:val="19"/>
+          <w:szCs w:val="19"/>
+          <w:highlight w:val="white"/>
+        </w:rPr>
+        <w:t>//getting the image</w:t>
+      </w:r>
+    </w:p>
+    <w:p>
+      <w:pPr>
+        <w:autoSpaceDE w:val="0"/>
+        <w:autoSpaceDN w:val="0"/>
+        <w:adjustRightInd w:val="0"/>
+        <w:spacing w:after="0" w:line="240" w:lineRule="auto"/>
+        <w:rPr>
+          <w:rFonts w:ascii="Consolas" w:hAnsi="Consolas" w:cs="Consolas"/>
+          <w:color w:val="000000"/>
+          <w:sz w:val="19"/>
+          <w:szCs w:val="19"/>
+          <w:highlight w:val="white"/>
+        </w:rPr>
+      </w:pPr>
+      <w:r>
+        <w:rPr>
+          <w:rFonts w:ascii="Consolas" w:hAnsi="Consolas" w:cs="Consolas"/>
+          <w:color w:val="000000"/>
+          <w:sz w:val="19"/>
+          <w:szCs w:val="19"/>
+          <w:highlight w:val="white"/>
+        </w:rPr>
+        <w:t xml:space="preserve">                </w:t>
+      </w:r>
+      <w:r>
+        <w:rPr>
+          <w:rFonts w:ascii="Consolas" w:hAnsi="Consolas" w:cs="Consolas"/>
+          <w:color w:val="2B91AF"/>
+          <w:sz w:val="19"/>
+          <w:szCs w:val="19"/>
+          <w:highlight w:val="white"/>
+        </w:rPr>
+        <w:t>Image</w:t>
+      </w:r>
+      <w:r>
+        <w:rPr>
+          <w:rFonts w:ascii="Consolas" w:hAnsi="Consolas" w:cs="Consolas"/>
+          <w:color w:val="000000"/>
+          <w:sz w:val="19"/>
+          <w:szCs w:val="19"/>
+          <w:highlight w:val="white"/>
+        </w:rPr>
+        <w:t xml:space="preserve"> </w:t>
+      </w:r>
+      <w:proofErr w:type="spellStart"/>
+      <w:r>
+        <w:rPr>
+          <w:rFonts w:ascii="Consolas" w:hAnsi="Consolas" w:cs="Consolas"/>
+          <w:color w:val="000000"/>
+          <w:sz w:val="19"/>
+          <w:szCs w:val="19"/>
+          <w:highlight w:val="white"/>
+        </w:rPr>
+        <w:t>imageField</w:t>
+      </w:r>
+      <w:proofErr w:type="spellEnd"/>
+      <w:r>
+        <w:rPr>
+          <w:rFonts w:ascii="Consolas" w:hAnsi="Consolas" w:cs="Consolas"/>
+          <w:color w:val="000000"/>
+          <w:sz w:val="19"/>
+          <w:szCs w:val="19"/>
+          <w:highlight w:val="white"/>
+        </w:rPr>
+        <w:t xml:space="preserve"> = </w:t>
+      </w:r>
+      <w:proofErr w:type="spellStart"/>
+      <w:r>
+        <w:rPr>
+          <w:rFonts w:ascii="Consolas" w:hAnsi="Consolas" w:cs="Consolas"/>
+          <w:color w:val="000000"/>
+          <w:sz w:val="19"/>
+          <w:szCs w:val="19"/>
+          <w:highlight w:val="white"/>
+        </w:rPr>
+        <w:t>item.GetRelatedItems</w:t>
       </w:r>
       <w:proofErr w:type="spellEnd"/>
       <w:r>
@@ -6001,7 +6439,6 @@
         </w:rPr>
         <w:t>&lt;</w:t>
       </w:r>
-      <w:proofErr w:type="spellStart"/>
       <w:r>
         <w:rPr>
           <w:rFonts w:ascii="Consolas" w:hAnsi="Consolas" w:cs="Consolas"/>
@@ -6010,9 +6447,8 @@
           <w:szCs w:val="19"/>
           <w:highlight w:val="white"/>
         </w:rPr>
-        <w:t>Lstring</w:t>
-      </w:r>
-      <w:proofErr w:type="spellEnd"/>
+        <w:t>Image</w:t>
+      </w:r>
       <w:proofErr w:type="gramStart"/>
       <w:r>
         <w:rPr>
@@ -6033,39 +6469,39 @@
           <w:szCs w:val="19"/>
           <w:highlight w:val="white"/>
         </w:rPr>
-        <w:t>"</w:t>
-      </w:r>
-      <w:proofErr w:type="spellStart"/>
-      <w:r>
-        <w:rPr>
-          <w:rFonts w:ascii="Consolas" w:hAnsi="Consolas" w:cs="Consolas"/>
-          <w:color w:val="A31515"/>
-          <w:sz w:val="19"/>
-          <w:szCs w:val="19"/>
-          <w:highlight w:val="white"/>
-        </w:rPr>
-        <w:t>Url</w:t>
-      </w:r>
-      <w:proofErr w:type="spellEnd"/>
-      <w:r>
-        <w:rPr>
-          <w:rFonts w:ascii="Consolas" w:hAnsi="Consolas" w:cs="Consolas"/>
-          <w:color w:val="A31515"/>
-          <w:sz w:val="19"/>
-          <w:szCs w:val="19"/>
-          <w:highlight w:val="white"/>
-        </w:rPr>
-        <w:t>"</w:t>
-      </w:r>
-      <w:r>
-        <w:rPr>
-          <w:rFonts w:ascii="Consolas" w:hAnsi="Consolas" w:cs="Consolas"/>
-          <w:color w:val="000000"/>
-          <w:sz w:val="19"/>
-          <w:szCs w:val="19"/>
-          <w:highlight w:val="white"/>
-        </w:rPr>
-        <w:t xml:space="preserve">);   </w:t>
+        <w:t>"Image"</w:t>
+      </w:r>
+      <w:r>
+        <w:rPr>
+          <w:rFonts w:ascii="Consolas" w:hAnsi="Consolas" w:cs="Consolas"/>
+          <w:color w:val="000000"/>
+          <w:sz w:val="19"/>
+          <w:szCs w:val="19"/>
+          <w:highlight w:val="white"/>
+        </w:rPr>
+        <w:t>).</w:t>
+      </w:r>
+      <w:proofErr w:type="spellStart"/>
+      <w:r>
+        <w:rPr>
+          <w:rFonts w:ascii="Consolas" w:hAnsi="Consolas" w:cs="Consolas"/>
+          <w:color w:val="000000"/>
+          <w:sz w:val="19"/>
+          <w:szCs w:val="19"/>
+          <w:highlight w:val="white"/>
+        </w:rPr>
+        <w:t>SingleOrDefault</w:t>
+      </w:r>
+      <w:proofErr w:type="spellEnd"/>
+      <w:r>
+        <w:rPr>
+          <w:rFonts w:ascii="Consolas" w:hAnsi="Consolas" w:cs="Consolas"/>
+          <w:color w:val="000000"/>
+          <w:sz w:val="19"/>
+          <w:szCs w:val="19"/>
+          <w:highlight w:val="white"/>
+        </w:rPr>
+        <w:t>();</w:t>
       </w:r>
     </w:p>
     <w:p>
@@ -6100,8 +6536,22 @@
           <w:szCs w:val="19"/>
           <w:highlight w:val="white"/>
         </w:rPr>
-        <w:t>//getting the image</w:t>
-      </w:r>
+        <w:t xml:space="preserve">//getting the </w:t>
+      </w:r>
+      <w:proofErr w:type="spellStart"/>
+      <w:proofErr w:type="gramStart"/>
+      <w:r>
+        <w:rPr>
+          <w:rFonts w:ascii="Consolas" w:hAnsi="Consolas" w:cs="Consolas"/>
+          <w:color w:val="008000"/>
+          <w:sz w:val="19"/>
+          <w:szCs w:val="19"/>
+          <w:highlight w:val="white"/>
+        </w:rPr>
+        <w:t>url</w:t>
+      </w:r>
+      <w:proofErr w:type="spellEnd"/>
+      <w:proofErr w:type="gramEnd"/>
     </w:p>
     <w:p>
       <w:pPr>
@@ -6127,16 +6577,267 @@
         </w:rPr>
         <w:t xml:space="preserve">                </w:t>
       </w:r>
-      <w:r>
-        <w:rPr>
-          <w:rFonts w:ascii="Consolas" w:hAnsi="Consolas" w:cs="Consolas"/>
-          <w:color w:val="2B91AF"/>
-          <w:sz w:val="19"/>
-          <w:szCs w:val="19"/>
-          <w:highlight w:val="white"/>
-        </w:rPr>
-        <w:t>Image</w:t>
-      </w:r>
+      <w:proofErr w:type="spellStart"/>
+      <w:r>
+        <w:rPr>
+          <w:rFonts w:ascii="Consolas" w:hAnsi="Consolas" w:cs="Consolas"/>
+          <w:color w:val="000000"/>
+          <w:sz w:val="19"/>
+          <w:szCs w:val="19"/>
+          <w:highlight w:val="white"/>
+        </w:rPr>
+        <w:t>parallaxItem.ImageUrl</w:t>
+      </w:r>
+      <w:proofErr w:type="spellEnd"/>
+      <w:r>
+        <w:rPr>
+          <w:rFonts w:ascii="Consolas" w:hAnsi="Consolas" w:cs="Consolas"/>
+          <w:color w:val="000000"/>
+          <w:sz w:val="19"/>
+          <w:szCs w:val="19"/>
+          <w:highlight w:val="white"/>
+        </w:rPr>
+        <w:t xml:space="preserve"> = </w:t>
+      </w:r>
+      <w:proofErr w:type="spellStart"/>
+      <w:r>
+        <w:rPr>
+          <w:rFonts w:ascii="Consolas" w:hAnsi="Consolas" w:cs="Consolas"/>
+          <w:color w:val="000000"/>
+          <w:sz w:val="19"/>
+          <w:szCs w:val="19"/>
+          <w:highlight w:val="white"/>
+        </w:rPr>
+        <w:t>imageField.Url</w:t>
+      </w:r>
+      <w:proofErr w:type="spellEnd"/>
+      <w:r>
+        <w:rPr>
+          <w:rFonts w:ascii="Consolas" w:hAnsi="Consolas" w:cs="Consolas"/>
+          <w:color w:val="000000"/>
+          <w:sz w:val="19"/>
+          <w:szCs w:val="19"/>
+          <w:highlight w:val="white"/>
+        </w:rPr>
+        <w:t>;</w:t>
+      </w:r>
+    </w:p>
+    <w:p>
+      <w:pPr>
+        <w:autoSpaceDE w:val="0"/>
+        <w:autoSpaceDN w:val="0"/>
+        <w:adjustRightInd w:val="0"/>
+        <w:spacing w:after="0" w:line="240" w:lineRule="auto"/>
+        <w:rPr>
+          <w:rFonts w:ascii="Consolas" w:hAnsi="Consolas" w:cs="Consolas"/>
+          <w:color w:val="000000"/>
+          <w:sz w:val="19"/>
+          <w:szCs w:val="19"/>
+          <w:highlight w:val="white"/>
+        </w:rPr>
+      </w:pPr>
+      <w:r>
+        <w:rPr>
+          <w:rFonts w:ascii="Consolas" w:hAnsi="Consolas" w:cs="Consolas"/>
+          <w:color w:val="000000"/>
+          <w:sz w:val="19"/>
+          <w:szCs w:val="19"/>
+          <w:highlight w:val="white"/>
+        </w:rPr>
+        <w:t xml:space="preserve">                </w:t>
+      </w:r>
+      <w:proofErr w:type="spellStart"/>
+      <w:r>
+        <w:rPr>
+          <w:rFonts w:ascii="Consolas" w:hAnsi="Consolas" w:cs="Consolas"/>
+          <w:color w:val="000000"/>
+          <w:sz w:val="19"/>
+          <w:szCs w:val="19"/>
+          <w:highlight w:val="white"/>
+        </w:rPr>
+        <w:t>parallaxItem.ImageAlt</w:t>
+      </w:r>
+      <w:proofErr w:type="spellEnd"/>
+      <w:r>
+        <w:rPr>
+          <w:rFonts w:ascii="Consolas" w:hAnsi="Consolas" w:cs="Consolas"/>
+          <w:color w:val="000000"/>
+          <w:sz w:val="19"/>
+          <w:szCs w:val="19"/>
+          <w:highlight w:val="white"/>
+        </w:rPr>
+        <w:t xml:space="preserve"> = </w:t>
+      </w:r>
+      <w:proofErr w:type="spellStart"/>
+      <w:r>
+        <w:rPr>
+          <w:rFonts w:ascii="Consolas" w:hAnsi="Consolas" w:cs="Consolas"/>
+          <w:color w:val="000000"/>
+          <w:sz w:val="19"/>
+          <w:szCs w:val="19"/>
+          <w:highlight w:val="white"/>
+        </w:rPr>
+        <w:t>imageField.AlternativeText</w:t>
+      </w:r>
+      <w:proofErr w:type="spellEnd"/>
+      <w:r>
+        <w:rPr>
+          <w:rFonts w:ascii="Consolas" w:hAnsi="Consolas" w:cs="Consolas"/>
+          <w:color w:val="000000"/>
+          <w:sz w:val="19"/>
+          <w:szCs w:val="19"/>
+          <w:highlight w:val="white"/>
+        </w:rPr>
+        <w:t>;</w:t>
+      </w:r>
+    </w:p>
+    <w:p>
+      <w:pPr>
+        <w:autoSpaceDE w:val="0"/>
+        <w:autoSpaceDN w:val="0"/>
+        <w:adjustRightInd w:val="0"/>
+        <w:spacing w:after="0" w:line="240" w:lineRule="auto"/>
+        <w:rPr>
+          <w:rFonts w:ascii="Consolas" w:hAnsi="Consolas" w:cs="Consolas"/>
+          <w:color w:val="000000"/>
+          <w:sz w:val="19"/>
+          <w:szCs w:val="19"/>
+          <w:highlight w:val="white"/>
+        </w:rPr>
+      </w:pPr>
+      <w:r>
+        <w:rPr>
+          <w:rFonts w:ascii="Consolas" w:hAnsi="Consolas" w:cs="Consolas"/>
+          <w:color w:val="000000"/>
+          <w:sz w:val="19"/>
+          <w:szCs w:val="19"/>
+          <w:highlight w:val="white"/>
+        </w:rPr>
+        <w:t xml:space="preserve">                </w:t>
+      </w:r>
+      <w:proofErr w:type="spellStart"/>
+      <w:proofErr w:type="gramStart"/>
+      <w:r>
+        <w:rPr>
+          <w:rFonts w:ascii="Consolas" w:hAnsi="Consolas" w:cs="Consolas"/>
+          <w:color w:val="000000"/>
+          <w:sz w:val="19"/>
+          <w:szCs w:val="19"/>
+          <w:highlight w:val="white"/>
+        </w:rPr>
+        <w:t>parallaxItems.Add</w:t>
+      </w:r>
+      <w:proofErr w:type="spellEnd"/>
+      <w:r>
+        <w:rPr>
+          <w:rFonts w:ascii="Consolas" w:hAnsi="Consolas" w:cs="Consolas"/>
+          <w:color w:val="000000"/>
+          <w:sz w:val="19"/>
+          <w:szCs w:val="19"/>
+          <w:highlight w:val="white"/>
+        </w:rPr>
+        <w:t>(</w:t>
+      </w:r>
+      <w:proofErr w:type="spellStart"/>
+      <w:proofErr w:type="gramEnd"/>
+      <w:r>
+        <w:rPr>
+          <w:rFonts w:ascii="Consolas" w:hAnsi="Consolas" w:cs="Consolas"/>
+          <w:color w:val="000000"/>
+          <w:sz w:val="19"/>
+          <w:szCs w:val="19"/>
+          <w:highlight w:val="white"/>
+        </w:rPr>
+        <w:t>parallaxItem</w:t>
+      </w:r>
+      <w:proofErr w:type="spellEnd"/>
+      <w:r>
+        <w:rPr>
+          <w:rFonts w:ascii="Consolas" w:hAnsi="Consolas" w:cs="Consolas"/>
+          <w:color w:val="000000"/>
+          <w:sz w:val="19"/>
+          <w:szCs w:val="19"/>
+          <w:highlight w:val="white"/>
+        </w:rPr>
+        <w:t>);</w:t>
+      </w:r>
+    </w:p>
+    <w:p>
+      <w:pPr>
+        <w:autoSpaceDE w:val="0"/>
+        <w:autoSpaceDN w:val="0"/>
+        <w:adjustRightInd w:val="0"/>
+        <w:spacing w:after="0" w:line="240" w:lineRule="auto"/>
+        <w:rPr>
+          <w:rFonts w:ascii="Consolas" w:hAnsi="Consolas" w:cs="Consolas"/>
+          <w:color w:val="000000"/>
+          <w:sz w:val="19"/>
+          <w:szCs w:val="19"/>
+          <w:highlight w:val="white"/>
+        </w:rPr>
+      </w:pPr>
+      <w:r>
+        <w:rPr>
+          <w:rFonts w:ascii="Consolas" w:hAnsi="Consolas" w:cs="Consolas"/>
+          <w:color w:val="000000"/>
+          <w:sz w:val="19"/>
+          <w:szCs w:val="19"/>
+          <w:highlight w:val="white"/>
+        </w:rPr>
+        <w:t xml:space="preserve">            }</w:t>
+      </w:r>
+    </w:p>
+    <w:p>
+      <w:pPr>
+        <w:autoSpaceDE w:val="0"/>
+        <w:autoSpaceDN w:val="0"/>
+        <w:adjustRightInd w:val="0"/>
+        <w:spacing w:after="0" w:line="240" w:lineRule="auto"/>
+        <w:rPr>
+          <w:rFonts w:ascii="Consolas" w:hAnsi="Consolas" w:cs="Consolas"/>
+          <w:color w:val="000000"/>
+          <w:sz w:val="19"/>
+          <w:szCs w:val="19"/>
+          <w:highlight w:val="white"/>
+        </w:rPr>
+      </w:pPr>
+    </w:p>
+    <w:p>
+      <w:pPr>
+        <w:autoSpaceDE w:val="0"/>
+        <w:autoSpaceDN w:val="0"/>
+        <w:adjustRightInd w:val="0"/>
+        <w:spacing w:after="0" w:line="240" w:lineRule="auto"/>
+        <w:rPr>
+          <w:rFonts w:ascii="Consolas" w:hAnsi="Consolas" w:cs="Consolas"/>
+          <w:color w:val="000000"/>
+          <w:sz w:val="19"/>
+          <w:szCs w:val="19"/>
+          <w:highlight w:val="white"/>
+        </w:rPr>
+      </w:pPr>
+      <w:r>
+        <w:rPr>
+          <w:rFonts w:ascii="Consolas" w:hAnsi="Consolas" w:cs="Consolas"/>
+          <w:color w:val="000000"/>
+          <w:sz w:val="19"/>
+          <w:szCs w:val="19"/>
+          <w:highlight w:val="white"/>
+        </w:rPr>
+        <w:t xml:space="preserve">            </w:t>
+      </w:r>
+      <w:proofErr w:type="gramStart"/>
+      <w:r>
+        <w:rPr>
+          <w:rFonts w:ascii="Consolas" w:hAnsi="Consolas" w:cs="Consolas"/>
+          <w:color w:val="0000FF"/>
+          <w:sz w:val="19"/>
+          <w:szCs w:val="19"/>
+          <w:highlight w:val="white"/>
+        </w:rPr>
+        <w:t>return</w:t>
+      </w:r>
+      <w:proofErr w:type="gramEnd"/>
       <w:r>
         <w:rPr>
           <w:rFonts w:ascii="Consolas" w:hAnsi="Consolas" w:cs="Consolas"/>
@@ -6156,211 +6857,7 @@
           <w:szCs w:val="19"/>
           <w:highlight w:val="white"/>
         </w:rPr>
-        <w:t>imageField</w:t>
-      </w:r>
-      <w:proofErr w:type="spellEnd"/>
-      <w:r>
-        <w:rPr>
-          <w:rFonts w:ascii="Consolas" w:hAnsi="Consolas" w:cs="Consolas"/>
-          <w:color w:val="000000"/>
-          <w:sz w:val="19"/>
-          <w:szCs w:val="19"/>
-          <w:highlight w:val="white"/>
-        </w:rPr>
-        <w:t xml:space="preserve"> = </w:t>
-      </w:r>
-      <w:proofErr w:type="spellStart"/>
-      <w:r>
-        <w:rPr>
-          <w:rFonts w:ascii="Consolas" w:hAnsi="Consolas" w:cs="Consolas"/>
-          <w:color w:val="000000"/>
-          <w:sz w:val="19"/>
-          <w:szCs w:val="19"/>
-          <w:highlight w:val="white"/>
-        </w:rPr>
-        <w:t>item.GetRelatedItems</w:t>
-      </w:r>
-      <w:proofErr w:type="spellEnd"/>
-      <w:r>
-        <w:rPr>
-          <w:rFonts w:ascii="Consolas" w:hAnsi="Consolas" w:cs="Consolas"/>
-          <w:color w:val="000000"/>
-          <w:sz w:val="19"/>
-          <w:szCs w:val="19"/>
-          <w:highlight w:val="white"/>
-        </w:rPr>
-        <w:t>&lt;</w:t>
-      </w:r>
-      <w:r>
-        <w:rPr>
-          <w:rFonts w:ascii="Consolas" w:hAnsi="Consolas" w:cs="Consolas"/>
-          <w:color w:val="2B91AF"/>
-          <w:sz w:val="19"/>
-          <w:szCs w:val="19"/>
-          <w:highlight w:val="white"/>
-        </w:rPr>
-        <w:t>Image</w:t>
-      </w:r>
-      <w:proofErr w:type="gramStart"/>
-      <w:r>
-        <w:rPr>
-          <w:rFonts w:ascii="Consolas" w:hAnsi="Consolas" w:cs="Consolas"/>
-          <w:color w:val="000000"/>
-          <w:sz w:val="19"/>
-          <w:szCs w:val="19"/>
-          <w:highlight w:val="white"/>
-        </w:rPr>
-        <w:t>&gt;(</w:t>
-      </w:r>
-      <w:proofErr w:type="gramEnd"/>
-      <w:r>
-        <w:rPr>
-          <w:rFonts w:ascii="Consolas" w:hAnsi="Consolas" w:cs="Consolas"/>
-          <w:color w:val="A31515"/>
-          <w:sz w:val="19"/>
-          <w:szCs w:val="19"/>
-          <w:highlight w:val="white"/>
-        </w:rPr>
-        <w:t>"Image"</w:t>
-      </w:r>
-      <w:r>
-        <w:rPr>
-          <w:rFonts w:ascii="Consolas" w:hAnsi="Consolas" w:cs="Consolas"/>
-          <w:color w:val="000000"/>
-          <w:sz w:val="19"/>
-          <w:szCs w:val="19"/>
-          <w:highlight w:val="white"/>
-        </w:rPr>
-        <w:t>).</w:t>
-      </w:r>
-      <w:proofErr w:type="spellStart"/>
-      <w:r>
-        <w:rPr>
-          <w:rFonts w:ascii="Consolas" w:hAnsi="Consolas" w:cs="Consolas"/>
-          <w:color w:val="000000"/>
-          <w:sz w:val="19"/>
-          <w:szCs w:val="19"/>
-          <w:highlight w:val="white"/>
-        </w:rPr>
-        <w:t>SingleOrDefault</w:t>
-      </w:r>
-      <w:proofErr w:type="spellEnd"/>
-      <w:r>
-        <w:rPr>
-          <w:rFonts w:ascii="Consolas" w:hAnsi="Consolas" w:cs="Consolas"/>
-          <w:color w:val="000000"/>
-          <w:sz w:val="19"/>
-          <w:szCs w:val="19"/>
-          <w:highlight w:val="white"/>
-        </w:rPr>
-        <w:t>();</w:t>
-      </w:r>
-    </w:p>
-    <w:p>
-      <w:pPr>
-        <w:autoSpaceDE w:val="0"/>
-        <w:autoSpaceDN w:val="0"/>
-        <w:adjustRightInd w:val="0"/>
-        <w:spacing w:after="0" w:line="240" w:lineRule="auto"/>
-        <w:rPr>
-          <w:rFonts w:ascii="Consolas" w:hAnsi="Consolas" w:cs="Consolas"/>
-          <w:color w:val="000000"/>
-          <w:sz w:val="19"/>
-          <w:szCs w:val="19"/>
-          <w:highlight w:val="white"/>
-        </w:rPr>
-      </w:pPr>
-      <w:r>
-        <w:rPr>
-          <w:rFonts w:ascii="Consolas" w:hAnsi="Consolas" w:cs="Consolas"/>
-          <w:color w:val="000000"/>
-          <w:sz w:val="19"/>
-          <w:szCs w:val="19"/>
-          <w:highlight w:val="white"/>
-        </w:rPr>
-        <w:t xml:space="preserve">                </w:t>
-      </w:r>
-      <w:r>
-        <w:rPr>
-          <w:rFonts w:ascii="Consolas" w:hAnsi="Consolas" w:cs="Consolas"/>
-          <w:color w:val="008000"/>
-          <w:sz w:val="19"/>
-          <w:szCs w:val="19"/>
-          <w:highlight w:val="white"/>
-        </w:rPr>
-        <w:t xml:space="preserve">//getting the </w:t>
-      </w:r>
-      <w:proofErr w:type="spellStart"/>
-      <w:proofErr w:type="gramStart"/>
-      <w:r>
-        <w:rPr>
-          <w:rFonts w:ascii="Consolas" w:hAnsi="Consolas" w:cs="Consolas"/>
-          <w:color w:val="008000"/>
-          <w:sz w:val="19"/>
-          <w:szCs w:val="19"/>
-          <w:highlight w:val="white"/>
-        </w:rPr>
-        <w:t>url</w:t>
-      </w:r>
-      <w:proofErr w:type="spellEnd"/>
-      <w:proofErr w:type="gramEnd"/>
-    </w:p>
-    <w:p>
-      <w:pPr>
-        <w:autoSpaceDE w:val="0"/>
-        <w:autoSpaceDN w:val="0"/>
-        <w:adjustRightInd w:val="0"/>
-        <w:spacing w:after="0" w:line="240" w:lineRule="auto"/>
-        <w:rPr>
-          <w:rFonts w:ascii="Consolas" w:hAnsi="Consolas" w:cs="Consolas"/>
-          <w:color w:val="000000"/>
-          <w:sz w:val="19"/>
-          <w:szCs w:val="19"/>
-          <w:highlight w:val="white"/>
-        </w:rPr>
-      </w:pPr>
-      <w:r>
-        <w:rPr>
-          <w:rFonts w:ascii="Consolas" w:hAnsi="Consolas" w:cs="Consolas"/>
-          <w:color w:val="000000"/>
-          <w:sz w:val="19"/>
-          <w:szCs w:val="19"/>
-          <w:highlight w:val="white"/>
-        </w:rPr>
-        <w:t xml:space="preserve">                </w:t>
-      </w:r>
-      <w:proofErr w:type="spellStart"/>
-      <w:r>
-        <w:rPr>
-          <w:rFonts w:ascii="Consolas" w:hAnsi="Consolas" w:cs="Consolas"/>
-          <w:color w:val="000000"/>
-          <w:sz w:val="19"/>
-          <w:szCs w:val="19"/>
-          <w:highlight w:val="white"/>
-        </w:rPr>
-        <w:t>parallaxItem.ImageUrl</w:t>
-      </w:r>
-      <w:proofErr w:type="spellEnd"/>
-      <w:r>
-        <w:rPr>
-          <w:rFonts w:ascii="Consolas" w:hAnsi="Consolas" w:cs="Consolas"/>
-          <w:color w:val="000000"/>
-          <w:sz w:val="19"/>
-          <w:szCs w:val="19"/>
-          <w:highlight w:val="white"/>
-        </w:rPr>
-        <w:t xml:space="preserve"> = </w:t>
-      </w:r>
-      <w:proofErr w:type="spellStart"/>
-      <w:r>
-        <w:rPr>
-          <w:rFonts w:ascii="Consolas" w:hAnsi="Consolas" w:cs="Consolas"/>
-          <w:color w:val="000000"/>
-          <w:sz w:val="19"/>
-          <w:szCs w:val="19"/>
-          <w:highlight w:val="white"/>
-        </w:rPr>
-        <w:t>imageField.Url</w:t>
+        <w:t>parallaxItems</w:t>
       </w:r>
       <w:proofErr w:type="spellEnd"/>
       <w:r>
@@ -6396,301 +6893,78 @@
           <w:szCs w:val="19"/>
           <w:highlight w:val="white"/>
         </w:rPr>
-        <w:t xml:space="preserve">                </w:t>
-      </w:r>
-      <w:proofErr w:type="spellStart"/>
-      <w:r>
-        <w:rPr>
-          <w:rFonts w:ascii="Consolas" w:hAnsi="Consolas" w:cs="Consolas"/>
-          <w:color w:val="000000"/>
-          <w:sz w:val="19"/>
-          <w:szCs w:val="19"/>
-          <w:highlight w:val="white"/>
-        </w:rPr>
-        <w:t>parallaxItem.ImageAlt</w:t>
-      </w:r>
-      <w:proofErr w:type="spellEnd"/>
-      <w:r>
-        <w:rPr>
-          <w:rFonts w:ascii="Consolas" w:hAnsi="Consolas" w:cs="Consolas"/>
-          <w:color w:val="000000"/>
-          <w:sz w:val="19"/>
-          <w:szCs w:val="19"/>
-          <w:highlight w:val="white"/>
-        </w:rPr>
-        <w:t xml:space="preserve"> = </w:t>
-      </w:r>
-      <w:proofErr w:type="spellStart"/>
-      <w:r>
-        <w:rPr>
-          <w:rFonts w:ascii="Consolas" w:hAnsi="Consolas" w:cs="Consolas"/>
-          <w:color w:val="000000"/>
-          <w:sz w:val="19"/>
-          <w:szCs w:val="19"/>
-          <w:highlight w:val="white"/>
-        </w:rPr>
-        <w:t>imageField.AlternativeText</w:t>
-      </w:r>
-      <w:proofErr w:type="spellEnd"/>
-      <w:r>
-        <w:rPr>
-          <w:rFonts w:ascii="Consolas" w:hAnsi="Consolas" w:cs="Consolas"/>
-          <w:color w:val="000000"/>
-          <w:sz w:val="19"/>
-          <w:szCs w:val="19"/>
-          <w:highlight w:val="white"/>
-        </w:rPr>
-        <w:t>;</w:t>
-      </w:r>
-    </w:p>
-    <w:p>
-      <w:pPr>
-        <w:autoSpaceDE w:val="0"/>
-        <w:autoSpaceDN w:val="0"/>
-        <w:adjustRightInd w:val="0"/>
-        <w:spacing w:after="0" w:line="240" w:lineRule="auto"/>
-        <w:rPr>
-          <w:rFonts w:ascii="Consolas" w:hAnsi="Consolas" w:cs="Consolas"/>
-          <w:color w:val="000000"/>
-          <w:sz w:val="19"/>
-          <w:szCs w:val="19"/>
-          <w:highlight w:val="white"/>
-        </w:rPr>
-      </w:pPr>
-      <w:r>
-        <w:rPr>
-          <w:rFonts w:ascii="Consolas" w:hAnsi="Consolas" w:cs="Consolas"/>
-          <w:color w:val="000000"/>
-          <w:sz w:val="19"/>
-          <w:szCs w:val="19"/>
-          <w:highlight w:val="white"/>
-        </w:rPr>
-        <w:t xml:space="preserve">                </w:t>
-      </w:r>
-      <w:proofErr w:type="spellStart"/>
-      <w:proofErr w:type="gramStart"/>
-      <w:r>
-        <w:rPr>
-          <w:rFonts w:ascii="Consolas" w:hAnsi="Consolas" w:cs="Consolas"/>
-          <w:color w:val="000000"/>
-          <w:sz w:val="19"/>
-          <w:szCs w:val="19"/>
-          <w:highlight w:val="white"/>
-        </w:rPr>
-        <w:t>parallaxItems.Add</w:t>
-      </w:r>
-      <w:proofErr w:type="spellEnd"/>
-      <w:r>
-        <w:rPr>
-          <w:rFonts w:ascii="Consolas" w:hAnsi="Consolas" w:cs="Consolas"/>
-          <w:color w:val="000000"/>
-          <w:sz w:val="19"/>
-          <w:szCs w:val="19"/>
-          <w:highlight w:val="white"/>
-        </w:rPr>
-        <w:t>(</w:t>
-      </w:r>
-      <w:proofErr w:type="spellStart"/>
-      <w:proofErr w:type="gramEnd"/>
-      <w:r>
-        <w:rPr>
-          <w:rFonts w:ascii="Consolas" w:hAnsi="Consolas" w:cs="Consolas"/>
-          <w:color w:val="000000"/>
-          <w:sz w:val="19"/>
-          <w:szCs w:val="19"/>
-          <w:highlight w:val="white"/>
-        </w:rPr>
-        <w:t>parallaxItem</w:t>
-      </w:r>
-      <w:proofErr w:type="spellEnd"/>
-      <w:r>
-        <w:rPr>
-          <w:rFonts w:ascii="Consolas" w:hAnsi="Consolas" w:cs="Consolas"/>
-          <w:color w:val="000000"/>
-          <w:sz w:val="19"/>
-          <w:szCs w:val="19"/>
-          <w:highlight w:val="white"/>
-        </w:rPr>
-        <w:t>);</w:t>
-      </w:r>
-    </w:p>
-    <w:p>
-      <w:pPr>
-        <w:autoSpaceDE w:val="0"/>
-        <w:autoSpaceDN w:val="0"/>
-        <w:adjustRightInd w:val="0"/>
-        <w:spacing w:after="0" w:line="240" w:lineRule="auto"/>
-        <w:rPr>
-          <w:rFonts w:ascii="Consolas" w:hAnsi="Consolas" w:cs="Consolas"/>
-          <w:color w:val="000000"/>
-          <w:sz w:val="19"/>
-          <w:szCs w:val="19"/>
-          <w:highlight w:val="white"/>
-        </w:rPr>
-      </w:pPr>
-      <w:r>
-        <w:rPr>
-          <w:rFonts w:ascii="Consolas" w:hAnsi="Consolas" w:cs="Consolas"/>
-          <w:color w:val="000000"/>
-          <w:sz w:val="19"/>
-          <w:szCs w:val="19"/>
-          <w:highlight w:val="white"/>
-        </w:rPr>
-        <w:t xml:space="preserve">            }</w:t>
-      </w:r>
-    </w:p>
-    <w:p>
-      <w:pPr>
-        <w:autoSpaceDE w:val="0"/>
-        <w:autoSpaceDN w:val="0"/>
-        <w:adjustRightInd w:val="0"/>
-        <w:spacing w:after="0" w:line="240" w:lineRule="auto"/>
-        <w:rPr>
-          <w:rFonts w:ascii="Consolas" w:hAnsi="Consolas" w:cs="Consolas"/>
-          <w:color w:val="000000"/>
-          <w:sz w:val="19"/>
-          <w:szCs w:val="19"/>
-          <w:highlight w:val="white"/>
-        </w:rPr>
-      </w:pPr>
-    </w:p>
-    <w:p>
-      <w:pPr>
-        <w:autoSpaceDE w:val="0"/>
-        <w:autoSpaceDN w:val="0"/>
-        <w:adjustRightInd w:val="0"/>
-        <w:spacing w:after="0" w:line="240" w:lineRule="auto"/>
-        <w:rPr>
-          <w:rFonts w:ascii="Consolas" w:hAnsi="Consolas" w:cs="Consolas"/>
-          <w:color w:val="000000"/>
-          <w:sz w:val="19"/>
-          <w:szCs w:val="19"/>
-          <w:highlight w:val="white"/>
-        </w:rPr>
-      </w:pPr>
-      <w:r>
-        <w:rPr>
-          <w:rFonts w:ascii="Consolas" w:hAnsi="Consolas" w:cs="Consolas"/>
-          <w:color w:val="000000"/>
-          <w:sz w:val="19"/>
-          <w:szCs w:val="19"/>
-          <w:highlight w:val="white"/>
-        </w:rPr>
-        <w:t xml:space="preserve">            </w:t>
-      </w:r>
-      <w:proofErr w:type="gramStart"/>
-      <w:r>
-        <w:rPr>
-          <w:rFonts w:ascii="Consolas" w:hAnsi="Consolas" w:cs="Consolas"/>
-          <w:color w:val="0000FF"/>
-          <w:sz w:val="19"/>
-          <w:szCs w:val="19"/>
-          <w:highlight w:val="white"/>
-        </w:rPr>
-        <w:t>return</w:t>
-      </w:r>
-      <w:proofErr w:type="gramEnd"/>
-      <w:r>
-        <w:rPr>
-          <w:rFonts w:ascii="Consolas" w:hAnsi="Consolas" w:cs="Consolas"/>
-          <w:color w:val="000000"/>
-          <w:sz w:val="19"/>
-          <w:szCs w:val="19"/>
-          <w:highlight w:val="white"/>
+        <w:t xml:space="preserve">        }</w:t>
+      </w:r>
+    </w:p>
+    <w:p>
+      <w:pPr>
+        <w:autoSpaceDE w:val="0"/>
+        <w:autoSpaceDN w:val="0"/>
+        <w:adjustRightInd w:val="0"/>
+        <w:spacing w:after="0" w:line="240" w:lineRule="auto"/>
+        <w:rPr>
+          <w:rFonts w:ascii="Consolas" w:hAnsi="Consolas" w:cs="Consolas"/>
+          <w:color w:val="000000"/>
+          <w:sz w:val="19"/>
+          <w:szCs w:val="19"/>
+          <w:highlight w:val="white"/>
+        </w:rPr>
+      </w:pPr>
+      <w:r>
+        <w:rPr>
+          <w:rFonts w:ascii="Consolas" w:hAnsi="Consolas" w:cs="Consolas"/>
+          <w:color w:val="000000"/>
+          <w:sz w:val="19"/>
+          <w:szCs w:val="19"/>
+          <w:highlight w:val="white"/>
+        </w:rPr>
+        <w:t xml:space="preserve">    }</w:t>
+      </w:r>
+    </w:p>
+    <w:p>
+      <w:pPr>
+        <w:rPr>
+          <w:rFonts w:ascii="Consolas" w:hAnsi="Consolas" w:cs="Consolas"/>
+          <w:color w:val="000000"/>
+          <w:sz w:val="19"/>
+          <w:szCs w:val="19"/>
+        </w:rPr>
+      </w:pPr>
+      <w:r>
+        <w:rPr>
+          <w:rFonts w:ascii="Consolas" w:hAnsi="Consolas" w:cs="Consolas"/>
+          <w:color w:val="000000"/>
+          <w:sz w:val="19"/>
+          <w:szCs w:val="19"/>
+          <w:highlight w:val="white"/>
+        </w:rPr>
+        <w:t>}</w:t>
+      </w:r>
+    </w:p>
+    <w:p>
+      <w:pPr>
+        <w:rPr>
+          <w:rFonts w:ascii="Consolas" w:hAnsi="Consolas" w:cs="Consolas"/>
+          <w:color w:val="000000"/>
+          <w:sz w:val="19"/>
+          <w:szCs w:val="19"/>
+        </w:rPr>
+      </w:pPr>
+    </w:p>
+    <w:p>
+      <w:pPr>
+        <w:rPr>
+          <w:u w:val="single"/>
+        </w:rPr>
+      </w:pPr>
+      <w:bookmarkStart w:id="0" w:name="_GoBack"/>
+      <w:bookmarkEnd w:id="0"/>
+      <w:r>
+        <w:rPr>
+          <w:u w:val="single"/>
         </w:rPr>
         <w:t xml:space="preserve"> </w:t>
       </w:r>
-      <w:proofErr w:type="spellStart"/>
-      <w:r>
-        <w:rPr>
-          <w:rFonts w:ascii="Consolas" w:hAnsi="Consolas" w:cs="Consolas"/>
-          <w:color w:val="000000"/>
-          <w:sz w:val="19"/>
-          <w:szCs w:val="19"/>
-          <w:highlight w:val="white"/>
-        </w:rPr>
-        <w:t>parallaxItems</w:t>
-      </w:r>
-      <w:proofErr w:type="spellEnd"/>
-      <w:r>
-        <w:rPr>
-          <w:rFonts w:ascii="Consolas" w:hAnsi="Consolas" w:cs="Consolas"/>
-          <w:color w:val="000000"/>
-          <w:sz w:val="19"/>
-          <w:szCs w:val="19"/>
-          <w:highlight w:val="white"/>
-        </w:rPr>
-        <w:t>;</w:t>
-      </w:r>
-    </w:p>
-    <w:p>
-      <w:pPr>
-        <w:autoSpaceDE w:val="0"/>
-        <w:autoSpaceDN w:val="0"/>
-        <w:adjustRightInd w:val="0"/>
-        <w:spacing w:after="0" w:line="240" w:lineRule="auto"/>
-        <w:rPr>
-          <w:rFonts w:ascii="Consolas" w:hAnsi="Consolas" w:cs="Consolas"/>
-          <w:color w:val="000000"/>
-          <w:sz w:val="19"/>
-          <w:szCs w:val="19"/>
-          <w:highlight w:val="white"/>
-        </w:rPr>
-      </w:pPr>
-      <w:r>
-        <w:rPr>
-          <w:rFonts w:ascii="Consolas" w:hAnsi="Consolas" w:cs="Consolas"/>
-          <w:color w:val="000000"/>
-          <w:sz w:val="19"/>
-          <w:szCs w:val="19"/>
-          <w:highlight w:val="white"/>
-        </w:rPr>
-        <w:t xml:space="preserve">        }</w:t>
-      </w:r>
-    </w:p>
-    <w:p>
-      <w:pPr>
-        <w:autoSpaceDE w:val="0"/>
-        <w:autoSpaceDN w:val="0"/>
-        <w:adjustRightInd w:val="0"/>
-        <w:spacing w:after="0" w:line="240" w:lineRule="auto"/>
-        <w:rPr>
-          <w:rFonts w:ascii="Consolas" w:hAnsi="Consolas" w:cs="Consolas"/>
-          <w:color w:val="000000"/>
-          <w:sz w:val="19"/>
-          <w:szCs w:val="19"/>
-          <w:highlight w:val="white"/>
-        </w:rPr>
-      </w:pPr>
-      <w:r>
-        <w:rPr>
-          <w:rFonts w:ascii="Consolas" w:hAnsi="Consolas" w:cs="Consolas"/>
-          <w:color w:val="000000"/>
-          <w:sz w:val="19"/>
-          <w:szCs w:val="19"/>
-          <w:highlight w:val="white"/>
-        </w:rPr>
-        <w:t xml:space="preserve">    }</w:t>
-      </w:r>
-    </w:p>
-    <w:p>
-      <w:r>
-        <w:rPr>
-          <w:rFonts w:ascii="Consolas" w:hAnsi="Consolas" w:cs="Consolas"/>
-          <w:color w:val="000000"/>
-          <w:sz w:val="19"/>
-          <w:szCs w:val="19"/>
-          <w:highlight w:val="white"/>
-        </w:rPr>
-        <w:t>}</w:t>
-      </w:r>
-    </w:p>
-    <w:p>
-      <w:pPr>
-        <w:rPr>
-          <w:u w:val="single"/>
-        </w:rPr>
-      </w:pPr>
       <w:r>
         <w:rPr>
           <w:u w:val="single"/>
@@ -7317,6 +7591,7 @@
           <w:szCs w:val="19"/>
           <w:highlight w:val="white"/>
         </w:rPr>
+        <w:lastRenderedPageBreak/>
         <w:t>namespace</w:t>
       </w:r>
       <w:proofErr w:type="gramEnd"/>
@@ -7721,7 +7996,6 @@
           <w:szCs w:val="19"/>
           <w:highlight w:val="white"/>
         </w:rPr>
-        <w:lastRenderedPageBreak/>
         <w:t xml:space="preserve">        [</w:t>
       </w:r>
       <w:proofErr w:type="gramStart"/>
@@ -9608,21 +9882,12 @@
         </w:rPr>
         <w:t>.</w:t>
       </w:r>
-      <w:bookmarkStart w:id="0" w:name="_GoBack"/>
-      <w:bookmarkEnd w:id="0"/>
       <w:r>
         <w:rPr>
           <w:b/>
           <w:sz w:val="20"/>
         </w:rPr>
-        <w:t>Custom</w:t>
-      </w:r>
-      <w:r>
-        <w:rPr>
-          <w:b/>
-          <w:sz w:val="20"/>
-        </w:rPr>
-        <w:t>ModuleNameSingle</w:t>
+        <w:t>CustomModuleNameSingle</w:t>
       </w:r>
     </w:p>
     <w:p>
@@ -10245,6 +10510,7 @@
           <w:szCs w:val="19"/>
           <w:highlight w:val="white"/>
         </w:rPr>
+        <w:lastRenderedPageBreak/>
         <w:t>&lt;</w:t>
       </w:r>
       <w:r>
@@ -10849,7 +11115,6 @@
           <w:szCs w:val="19"/>
           <w:highlight w:val="white"/>
         </w:rPr>
-        <w:lastRenderedPageBreak/>
         <w:t>&lt;/</w:t>
       </w:r>
       <w:proofErr w:type="spellStart"/>
@@ -13498,6 +13763,7 @@
         </w:numPr>
       </w:pPr>
       <w:r>
+        <w:lastRenderedPageBreak/>
         <w:t xml:space="preserve">On the right side expand the </w:t>
       </w:r>
       <w:r>
@@ -13584,7 +13850,6 @@
     </w:p>
     <w:p>
       <w:r>
-        <w:lastRenderedPageBreak/>
         <w:t xml:space="preserve">Finally publish your Page and then </w:t>
       </w:r>
       <w:r>
@@ -13671,19 +13936,7 @@
           <w:rPr>
             <w:rStyle w:val="Hyperlink"/>
           </w:rPr>
-          <w:t>Gith</w:t>
-        </w:r>
-        <w:r>
-          <w:rPr>
-            <w:rStyle w:val="Hyperlink"/>
-          </w:rPr>
-          <w:t>u</w:t>
-        </w:r>
-        <w:r>
-          <w:rPr>
-            <w:rStyle w:val="Hyperlink"/>
-          </w:rPr>
-          <w:t>b</w:t>
+          <w:t>Github</w:t>
         </w:r>
         <w:proofErr w:type="spellEnd"/>
         <w:r>
@@ -13697,6 +13950,7 @@
         <w:t xml:space="preserve"> has been created for this blog post.</w:t>
       </w:r>
     </w:p>
+    <w:p/>
     <w:p/>
     <w:sectPr>
       <w:pgSz w:w="12240" w:h="15840"/>
@@ -15291,6 +15545,18 @@
       <w:u w:val="single"/>
     </w:rPr>
   </w:style>
+  <w:style w:type="character" w:styleId="SubtleEmphasis">
+    <w:name w:val="Subtle Emphasis"/>
+    <w:basedOn w:val="DefaultParagraphFont"/>
+    <w:uiPriority w:val="19"/>
+    <w:qFormat/>
+    <w:rsid w:val="00C81EAD"/>
+    <w:rPr>
+      <w:i/>
+      <w:iCs/>
+      <w:color w:val="404040" w:themeColor="text1" w:themeTint="BF"/>
+    </w:rPr>
+  </w:style>
 </w:styles>
 </file>
 

</xml_diff>